<commit_message>
Drop EDA + Feature Selection + Modeling plots
</commit_message>
<xml_diff>
--- a/ML_Group33_Report.docx
+++ b/ML_Group33_Report.docx
@@ -26,7 +26,7 @@
           <w:szCs w:val="24"/>
         </w:rPr>
         <w:drawing>
-          <wp:anchor distT="0" distB="0" distL="114300" distR="114300" simplePos="0" relativeHeight="251661312" behindDoc="0" locked="0" layoutInCell="1" allowOverlap="1" wp14:anchorId="4A0B56B3" wp14:editId="0121F828">
+          <wp:anchor distT="0" distB="0" distL="114300" distR="114300" simplePos="0" relativeHeight="251658241" behindDoc="0" locked="0" layoutInCell="1" allowOverlap="1" wp14:anchorId="4A0B56B3" wp14:editId="0121F828">
             <wp:simplePos x="0" y="0"/>
             <wp:positionH relativeFrom="margin">
               <wp:align>left</wp:align>
@@ -170,8 +170,39 @@
           <w:szCs w:val="24"/>
           <w:lang w:val="pt-PT"/>
         </w:rPr>
-        <w:t>NOVA Information Management School</w:t>
-      </w:r>
+        <w:t xml:space="preserve">NOVA </w:t>
+      </w:r>
+      <w:proofErr w:type="spellStart"/>
+      <w:r>
+        <w:rPr>
+          <w:b/>
+          <w:color w:val="5C666C"/>
+          <w:szCs w:val="24"/>
+          <w:lang w:val="pt-PT"/>
+        </w:rPr>
+        <w:t>Information</w:t>
+      </w:r>
+      <w:proofErr w:type="spellEnd"/>
+      <w:r>
+        <w:rPr>
+          <w:b/>
+          <w:color w:val="5C666C"/>
+          <w:szCs w:val="24"/>
+          <w:lang w:val="pt-PT"/>
+        </w:rPr>
+        <w:t xml:space="preserve"> Management </w:t>
+      </w:r>
+      <w:proofErr w:type="spellStart"/>
+      <w:r>
+        <w:rPr>
+          <w:b/>
+          <w:color w:val="5C666C"/>
+          <w:szCs w:val="24"/>
+          <w:lang w:val="pt-PT"/>
+        </w:rPr>
+        <w:t>School</w:t>
+      </w:r>
+      <w:proofErr w:type="spellEnd"/>
     </w:p>
     <w:p>
       <w:pPr>
@@ -319,7 +350,7 @@
         <mc:AlternateContent>
           <mc:Choice Requires="wpg">
             <w:drawing>
-              <wp:anchor distT="0" distB="0" distL="114300" distR="114300" simplePos="0" relativeHeight="251660288" behindDoc="0" locked="0" layoutInCell="1" allowOverlap="1" wp14:anchorId="13B83DEA" wp14:editId="3549CF07">
+              <wp:anchor distT="0" distB="0" distL="114300" distR="114300" simplePos="0" relativeHeight="251658240" behindDoc="0" locked="0" layoutInCell="1" allowOverlap="1" wp14:anchorId="13B83DEA" wp14:editId="3549CF07">
                 <wp:simplePos x="0" y="0"/>
                 <wp:positionH relativeFrom="page">
                   <wp:align>left</wp:align>
@@ -520,7 +551,7 @@
           </mc:Choice>
           <mc:Fallback>
             <w:pict>
-              <v:group w14:anchorId="13B83DEA" id="Agrupar 4" o:spid="_x0000_s1026" style="position:absolute;left:0;text-align:left;margin-left:0;margin-top:15.25pt;width:598.95pt;height:218.75pt;z-index:251660288;mso-position-horizontal:left;mso-position-horizontal-relative:page" coordsize="76066,27784" o:gfxdata="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">
+              <v:group w14:anchorId="13B83DEA" id="Agrupar 4" o:spid="_x0000_s1026" style="position:absolute;left:0;text-align:left;margin-left:0;margin-top:15.25pt;width:598.95pt;height:218.75pt;z-index:251658240;mso-position-horizontal:left;mso-position-horizontal-relative:page" coordsize="76066,27784" o:gfxdata="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">
                 <v:shapetype id="_x0000_t75" coordsize="21600,21600" o:spt="75" o:preferrelative="t" path="m@4@5l@4@11@9@11@9@5xe" filled="f" stroked="f">
                   <v:stroke joinstyle="miter"/>
                   <v:formulas>
@@ -694,7 +725,21 @@
         <w:rPr>
           <w:lang w:val="pt-PT"/>
         </w:rPr>
-        <w:t xml:space="preserve">  Simone Genovese, 20241459 </w:t>
+        <w:t xml:space="preserve">  Simone </w:t>
+      </w:r>
+      <w:proofErr w:type="spellStart"/>
+      <w:r>
+        <w:rPr>
+          <w:lang w:val="pt-PT"/>
+        </w:rPr>
+        <w:t>Genovese</w:t>
+      </w:r>
+      <w:proofErr w:type="spellEnd"/>
+      <w:r>
+        <w:rPr>
+          <w:lang w:val="pt-PT"/>
+        </w:rPr>
+        <w:t xml:space="preserve">, 20241459 </w:t>
       </w:r>
     </w:p>
     <w:p>
@@ -709,7 +754,21 @@
         <w:rPr>
           <w:lang w:val="pt-PT"/>
         </w:rPr>
-        <w:t xml:space="preserve">  Steven Carlson, 20240554 </w:t>
+        <w:t xml:space="preserve">  Steven </w:t>
+      </w:r>
+      <w:proofErr w:type="spellStart"/>
+      <w:r>
+        <w:rPr>
+          <w:lang w:val="pt-PT"/>
+        </w:rPr>
+        <w:t>Carlson</w:t>
+      </w:r>
+      <w:proofErr w:type="spellEnd"/>
+      <w:r>
+        <w:rPr>
+          <w:lang w:val="pt-PT"/>
+        </w:rPr>
+        <w:t xml:space="preserve">, 20240554 </w:t>
       </w:r>
     </w:p>
     <w:p>
@@ -739,7 +798,35 @@
         <w:rPr>
           <w:lang w:val="pt-PT"/>
         </w:rPr>
-        <w:t xml:space="preserve">  Zofia Wojcik, 20240654 </w:t>
+        <w:t xml:space="preserve">  </w:t>
+      </w:r>
+      <w:proofErr w:type="spellStart"/>
+      <w:r>
+        <w:rPr>
+          <w:lang w:val="pt-PT"/>
+        </w:rPr>
+        <w:t>Zofia</w:t>
+      </w:r>
+      <w:proofErr w:type="spellEnd"/>
+      <w:r>
+        <w:rPr>
+          <w:lang w:val="pt-PT"/>
+        </w:rPr>
+        <w:t xml:space="preserve"> </w:t>
+      </w:r>
+      <w:proofErr w:type="spellStart"/>
+      <w:r>
+        <w:rPr>
+          <w:lang w:val="pt-PT"/>
+        </w:rPr>
+        <w:t>Wojcik</w:t>
+      </w:r>
+      <w:proofErr w:type="spellEnd"/>
+      <w:r>
+        <w:rPr>
+          <w:lang w:val="pt-PT"/>
+        </w:rPr>
+        <w:t xml:space="preserve">, 20240654 </w:t>
       </w:r>
     </w:p>
     <w:p>
@@ -830,7 +917,6 @@
           <w:docPartUnique/>
         </w:docPartObj>
       </w:sdtPr>
-      <w:sdtEndPr/>
       <w:sdtContent>
         <w:p>
           <w:pPr>
@@ -853,7 +939,7 @@
             <w:rPr>
               <w:rStyle w:val="FootnoteReference"/>
             </w:rPr>
-            <w:footnoteReference w:id="1"/>
+            <w:footnoteReference w:id="2"/>
           </w:r>
           <w:r>
             <w:rPr>
@@ -1833,12 +1919,14 @@
           <w:lang w:eastAsia="pt-PT"/>
         </w:rPr>
       </w:pPr>
+      <w:proofErr w:type="spellStart"/>
       <w:r>
         <w:rPr>
           <w:lang w:eastAsia="pt-PT"/>
         </w:rPr>
         <w:t>Aaaaaaaaaa</w:t>
       </w:r>
+      <w:proofErr w:type="spellEnd"/>
     </w:p>
     <w:p>
       <w:pPr>
@@ -1920,7 +2008,7 @@
         <w:rPr>
           <w:rStyle w:val="FootnoteAnchor"/>
         </w:rPr>
-        <w:footnoteReference w:id="2"/>
+        <w:footnoteReference w:id="3"/>
       </w:r>
       <w:bookmarkStart w:id="12" w:name="_Toc22752382"/>
       <w:bookmarkEnd w:id="12"/>
@@ -2607,26 +2695,630 @@
         </w:rPr>
       </w:pPr>
       <w:r>
-        <w:t xml:space="preserve">Lorem ipsum dolor sit amet, consectetur adipiscing elit. Duis eget arcu nunc. Suspendisse ac volutpat nisl, at ullamcorper purus. Vestibulum tempus vehicula mauris vitae imperdiet. Morbi nibh nisl, dignissim et tellus eget, volutpat rhoncus nisi. </w:t>
-      </w:r>
-      <w:r>
-        <w:rPr>
-          <w:lang w:val="pt-PT"/>
-        </w:rPr>
-        <w:t xml:space="preserve">Maecenas eget ipsum massa. Quisque malesuada nulla a felis imperdiet, a placerat ipsum ornare. </w:t>
-      </w:r>
-    </w:p>
-    <w:p>
-      <w:pPr>
-        <w:rPr>
-          <w:lang w:val="pt-PT"/>
-        </w:rPr>
-      </w:pPr>
-      <w:r>
-        <w:rPr>
-          <w:lang w:val="pt-PT"/>
-        </w:rPr>
-        <w:t xml:space="preserve">Ut a neque eu nulla aliquam tincidunt sit amet a nisi. Nam vulputate, diam non pellentesque condimentum, erat nunc suscipit turpis, a consequat ipsum ex non sapien. </w:t>
+        <w:t xml:space="preserve">Lorem ipsum dolor sit </w:t>
+      </w:r>
+      <w:proofErr w:type="spellStart"/>
+      <w:r>
+        <w:t>amet</w:t>
+      </w:r>
+      <w:proofErr w:type="spellEnd"/>
+      <w:r>
+        <w:t xml:space="preserve">, </w:t>
+      </w:r>
+      <w:proofErr w:type="spellStart"/>
+      <w:r>
+        <w:t>consectetur</w:t>
+      </w:r>
+      <w:proofErr w:type="spellEnd"/>
+      <w:r>
+        <w:t xml:space="preserve"> </w:t>
+      </w:r>
+      <w:proofErr w:type="spellStart"/>
+      <w:r>
+        <w:t>adipiscing</w:t>
+      </w:r>
+      <w:proofErr w:type="spellEnd"/>
+      <w:r>
+        <w:t xml:space="preserve"> </w:t>
+      </w:r>
+      <w:proofErr w:type="spellStart"/>
+      <w:r>
+        <w:t>elit</w:t>
+      </w:r>
+      <w:proofErr w:type="spellEnd"/>
+      <w:r>
+        <w:t xml:space="preserve">. Duis </w:t>
+      </w:r>
+      <w:proofErr w:type="spellStart"/>
+      <w:r>
+        <w:t>eget</w:t>
+      </w:r>
+      <w:proofErr w:type="spellEnd"/>
+      <w:r>
+        <w:t xml:space="preserve"> </w:t>
+      </w:r>
+      <w:proofErr w:type="spellStart"/>
+      <w:r>
+        <w:t>arcu</w:t>
+      </w:r>
+      <w:proofErr w:type="spellEnd"/>
+      <w:r>
+        <w:t xml:space="preserve"> </w:t>
+      </w:r>
+      <w:proofErr w:type="spellStart"/>
+      <w:r>
+        <w:t>nunc</w:t>
+      </w:r>
+      <w:proofErr w:type="spellEnd"/>
+      <w:r>
+        <w:t xml:space="preserve">. </w:t>
+      </w:r>
+      <w:proofErr w:type="spellStart"/>
+      <w:r>
+        <w:t>Suspendisse</w:t>
+      </w:r>
+      <w:proofErr w:type="spellEnd"/>
+      <w:r>
+        <w:t xml:space="preserve"> ac </w:t>
+      </w:r>
+      <w:proofErr w:type="spellStart"/>
+      <w:r>
+        <w:t>volutpat</w:t>
+      </w:r>
+      <w:proofErr w:type="spellEnd"/>
+      <w:r>
+        <w:t xml:space="preserve"> </w:t>
+      </w:r>
+      <w:proofErr w:type="spellStart"/>
+      <w:r>
+        <w:t>nisl</w:t>
+      </w:r>
+      <w:proofErr w:type="spellEnd"/>
+      <w:r>
+        <w:t xml:space="preserve">, at </w:t>
+      </w:r>
+      <w:proofErr w:type="spellStart"/>
+      <w:r>
+        <w:t>ullamcorper</w:t>
+      </w:r>
+      <w:proofErr w:type="spellEnd"/>
+      <w:r>
+        <w:t xml:space="preserve"> </w:t>
+      </w:r>
+      <w:proofErr w:type="spellStart"/>
+      <w:r>
+        <w:t>purus</w:t>
+      </w:r>
+      <w:proofErr w:type="spellEnd"/>
+      <w:r>
+        <w:t xml:space="preserve">. Vestibulum tempus </w:t>
+      </w:r>
+      <w:proofErr w:type="spellStart"/>
+      <w:r>
+        <w:t>vehicula</w:t>
+      </w:r>
+      <w:proofErr w:type="spellEnd"/>
+      <w:r>
+        <w:t xml:space="preserve"> </w:t>
+      </w:r>
+      <w:proofErr w:type="spellStart"/>
+      <w:r>
+        <w:t>mauris</w:t>
+      </w:r>
+      <w:proofErr w:type="spellEnd"/>
+      <w:r>
+        <w:t xml:space="preserve"> vitae </w:t>
+      </w:r>
+      <w:proofErr w:type="spellStart"/>
+      <w:r>
+        <w:t>imperdiet</w:t>
+      </w:r>
+      <w:proofErr w:type="spellEnd"/>
+      <w:r>
+        <w:t xml:space="preserve">. Morbi </w:t>
+      </w:r>
+      <w:proofErr w:type="spellStart"/>
+      <w:r>
+        <w:t>nibh</w:t>
+      </w:r>
+      <w:proofErr w:type="spellEnd"/>
+      <w:r>
+        <w:t xml:space="preserve"> </w:t>
+      </w:r>
+      <w:proofErr w:type="spellStart"/>
+      <w:r>
+        <w:t>nisl</w:t>
+      </w:r>
+      <w:proofErr w:type="spellEnd"/>
+      <w:r>
+        <w:t xml:space="preserve">, </w:t>
+      </w:r>
+      <w:proofErr w:type="spellStart"/>
+      <w:r>
+        <w:t>dignissim</w:t>
+      </w:r>
+      <w:proofErr w:type="spellEnd"/>
+      <w:r>
+        <w:t xml:space="preserve"> et </w:t>
+      </w:r>
+      <w:proofErr w:type="spellStart"/>
+      <w:r>
+        <w:t>tellus</w:t>
+      </w:r>
+      <w:proofErr w:type="spellEnd"/>
+      <w:r>
+        <w:t xml:space="preserve"> </w:t>
+      </w:r>
+      <w:proofErr w:type="spellStart"/>
+      <w:r>
+        <w:t>eget</w:t>
+      </w:r>
+      <w:proofErr w:type="spellEnd"/>
+      <w:r>
+        <w:t xml:space="preserve">, </w:t>
+      </w:r>
+      <w:proofErr w:type="spellStart"/>
+      <w:r>
+        <w:t>volutpat</w:t>
+      </w:r>
+      <w:proofErr w:type="spellEnd"/>
+      <w:r>
+        <w:t xml:space="preserve"> </w:t>
+      </w:r>
+      <w:proofErr w:type="spellStart"/>
+      <w:r>
+        <w:t>rhoncus</w:t>
+      </w:r>
+      <w:proofErr w:type="spellEnd"/>
+      <w:r>
+        <w:t xml:space="preserve"> nisi. </w:t>
+      </w:r>
+      <w:proofErr w:type="spellStart"/>
+      <w:r>
+        <w:rPr>
+          <w:lang w:val="pt-PT"/>
+        </w:rPr>
+        <w:t>Maecenas</w:t>
+      </w:r>
+      <w:proofErr w:type="spellEnd"/>
+      <w:r>
+        <w:rPr>
+          <w:lang w:val="pt-PT"/>
+        </w:rPr>
+        <w:t xml:space="preserve"> </w:t>
+      </w:r>
+      <w:proofErr w:type="spellStart"/>
+      <w:r>
+        <w:rPr>
+          <w:lang w:val="pt-PT"/>
+        </w:rPr>
+        <w:t>eget</w:t>
+      </w:r>
+      <w:proofErr w:type="spellEnd"/>
+      <w:r>
+        <w:rPr>
+          <w:lang w:val="pt-PT"/>
+        </w:rPr>
+        <w:t xml:space="preserve"> </w:t>
+      </w:r>
+      <w:proofErr w:type="spellStart"/>
+      <w:r>
+        <w:rPr>
+          <w:lang w:val="pt-PT"/>
+        </w:rPr>
+        <w:t>ipsum</w:t>
+      </w:r>
+      <w:proofErr w:type="spellEnd"/>
+      <w:r>
+        <w:rPr>
+          <w:lang w:val="pt-PT"/>
+        </w:rPr>
+        <w:t xml:space="preserve"> massa. </w:t>
+      </w:r>
+      <w:proofErr w:type="spellStart"/>
+      <w:r>
+        <w:rPr>
+          <w:lang w:val="pt-PT"/>
+        </w:rPr>
+        <w:t>Quisque</w:t>
+      </w:r>
+      <w:proofErr w:type="spellEnd"/>
+      <w:r>
+        <w:rPr>
+          <w:lang w:val="pt-PT"/>
+        </w:rPr>
+        <w:t xml:space="preserve"> </w:t>
+      </w:r>
+      <w:proofErr w:type="spellStart"/>
+      <w:r>
+        <w:rPr>
+          <w:lang w:val="pt-PT"/>
+        </w:rPr>
+        <w:t>malesuada</w:t>
+      </w:r>
+      <w:proofErr w:type="spellEnd"/>
+      <w:r>
+        <w:rPr>
+          <w:lang w:val="pt-PT"/>
+        </w:rPr>
+        <w:t xml:space="preserve"> </w:t>
+      </w:r>
+      <w:proofErr w:type="spellStart"/>
+      <w:r>
+        <w:rPr>
+          <w:lang w:val="pt-PT"/>
+        </w:rPr>
+        <w:t>nulla</w:t>
+      </w:r>
+      <w:proofErr w:type="spellEnd"/>
+      <w:r>
+        <w:rPr>
+          <w:lang w:val="pt-PT"/>
+        </w:rPr>
+        <w:t xml:space="preserve"> a </w:t>
+      </w:r>
+      <w:proofErr w:type="spellStart"/>
+      <w:r>
+        <w:rPr>
+          <w:lang w:val="pt-PT"/>
+        </w:rPr>
+        <w:t>felis</w:t>
+      </w:r>
+      <w:proofErr w:type="spellEnd"/>
+      <w:r>
+        <w:rPr>
+          <w:lang w:val="pt-PT"/>
+        </w:rPr>
+        <w:t xml:space="preserve"> </w:t>
+      </w:r>
+      <w:proofErr w:type="spellStart"/>
+      <w:r>
+        <w:rPr>
+          <w:lang w:val="pt-PT"/>
+        </w:rPr>
+        <w:t>imperdiet</w:t>
+      </w:r>
+      <w:proofErr w:type="spellEnd"/>
+      <w:r>
+        <w:rPr>
+          <w:lang w:val="pt-PT"/>
+        </w:rPr>
+        <w:t xml:space="preserve">, a </w:t>
+      </w:r>
+      <w:proofErr w:type="spellStart"/>
+      <w:r>
+        <w:rPr>
+          <w:lang w:val="pt-PT"/>
+        </w:rPr>
+        <w:t>placerat</w:t>
+      </w:r>
+      <w:proofErr w:type="spellEnd"/>
+      <w:r>
+        <w:rPr>
+          <w:lang w:val="pt-PT"/>
+        </w:rPr>
+        <w:t xml:space="preserve"> </w:t>
+      </w:r>
+      <w:proofErr w:type="spellStart"/>
+      <w:r>
+        <w:rPr>
+          <w:lang w:val="pt-PT"/>
+        </w:rPr>
+        <w:t>ipsum</w:t>
+      </w:r>
+      <w:proofErr w:type="spellEnd"/>
+      <w:r>
+        <w:rPr>
+          <w:lang w:val="pt-PT"/>
+        </w:rPr>
+        <w:t xml:space="preserve"> </w:t>
+      </w:r>
+      <w:proofErr w:type="spellStart"/>
+      <w:r>
+        <w:rPr>
+          <w:lang w:val="pt-PT"/>
+        </w:rPr>
+        <w:t>ornare</w:t>
+      </w:r>
+      <w:proofErr w:type="spellEnd"/>
+      <w:r>
+        <w:rPr>
+          <w:lang w:val="pt-PT"/>
+        </w:rPr>
+        <w:t xml:space="preserve">. </w:t>
+      </w:r>
+    </w:p>
+    <w:p>
+      <w:pPr>
+        <w:rPr>
+          <w:lang w:val="pt-PT"/>
+        </w:rPr>
+      </w:pPr>
+      <w:r>
+        <w:rPr>
+          <w:lang w:val="pt-PT"/>
+        </w:rPr>
+        <w:t xml:space="preserve">Ut a </w:t>
+      </w:r>
+      <w:proofErr w:type="spellStart"/>
+      <w:r>
+        <w:rPr>
+          <w:lang w:val="pt-PT"/>
+        </w:rPr>
+        <w:t>neque</w:t>
+      </w:r>
+      <w:proofErr w:type="spellEnd"/>
+      <w:r>
+        <w:rPr>
+          <w:lang w:val="pt-PT"/>
+        </w:rPr>
+        <w:t xml:space="preserve"> eu </w:t>
+      </w:r>
+      <w:proofErr w:type="spellStart"/>
+      <w:r>
+        <w:rPr>
+          <w:lang w:val="pt-PT"/>
+        </w:rPr>
+        <w:t>nulla</w:t>
+      </w:r>
+      <w:proofErr w:type="spellEnd"/>
+      <w:r>
+        <w:rPr>
+          <w:lang w:val="pt-PT"/>
+        </w:rPr>
+        <w:t xml:space="preserve"> </w:t>
+      </w:r>
+      <w:proofErr w:type="spellStart"/>
+      <w:r>
+        <w:rPr>
+          <w:lang w:val="pt-PT"/>
+        </w:rPr>
+        <w:t>aliquam</w:t>
+      </w:r>
+      <w:proofErr w:type="spellEnd"/>
+      <w:r>
+        <w:rPr>
+          <w:lang w:val="pt-PT"/>
+        </w:rPr>
+        <w:t xml:space="preserve"> </w:t>
+      </w:r>
+      <w:proofErr w:type="spellStart"/>
+      <w:r>
+        <w:rPr>
+          <w:lang w:val="pt-PT"/>
+        </w:rPr>
+        <w:t>tincidunt</w:t>
+      </w:r>
+      <w:proofErr w:type="spellEnd"/>
+      <w:r>
+        <w:rPr>
+          <w:lang w:val="pt-PT"/>
+        </w:rPr>
+        <w:t xml:space="preserve"> </w:t>
+      </w:r>
+      <w:proofErr w:type="spellStart"/>
+      <w:r>
+        <w:rPr>
+          <w:lang w:val="pt-PT"/>
+        </w:rPr>
+        <w:t>sit</w:t>
+      </w:r>
+      <w:proofErr w:type="spellEnd"/>
+      <w:r>
+        <w:rPr>
+          <w:lang w:val="pt-PT"/>
+        </w:rPr>
+        <w:t xml:space="preserve"> </w:t>
+      </w:r>
+      <w:proofErr w:type="spellStart"/>
+      <w:r>
+        <w:rPr>
+          <w:lang w:val="pt-PT"/>
+        </w:rPr>
+        <w:t>amet</w:t>
+      </w:r>
+      <w:proofErr w:type="spellEnd"/>
+      <w:r>
+        <w:rPr>
+          <w:lang w:val="pt-PT"/>
+        </w:rPr>
+        <w:t xml:space="preserve"> a </w:t>
+      </w:r>
+      <w:proofErr w:type="spellStart"/>
+      <w:r>
+        <w:rPr>
+          <w:lang w:val="pt-PT"/>
+        </w:rPr>
+        <w:t>nisi</w:t>
+      </w:r>
+      <w:proofErr w:type="spellEnd"/>
+      <w:r>
+        <w:rPr>
+          <w:lang w:val="pt-PT"/>
+        </w:rPr>
+        <w:t xml:space="preserve">. </w:t>
+      </w:r>
+      <w:proofErr w:type="spellStart"/>
+      <w:r>
+        <w:rPr>
+          <w:lang w:val="pt-PT"/>
+        </w:rPr>
+        <w:t>Nam</w:t>
+      </w:r>
+      <w:proofErr w:type="spellEnd"/>
+      <w:r>
+        <w:rPr>
+          <w:lang w:val="pt-PT"/>
+        </w:rPr>
+        <w:t xml:space="preserve"> </w:t>
+      </w:r>
+      <w:proofErr w:type="spellStart"/>
+      <w:r>
+        <w:rPr>
+          <w:lang w:val="pt-PT"/>
+        </w:rPr>
+        <w:t>vulputate</w:t>
+      </w:r>
+      <w:proofErr w:type="spellEnd"/>
+      <w:r>
+        <w:rPr>
+          <w:lang w:val="pt-PT"/>
+        </w:rPr>
+        <w:t xml:space="preserve">, </w:t>
+      </w:r>
+      <w:proofErr w:type="spellStart"/>
+      <w:r>
+        <w:rPr>
+          <w:lang w:val="pt-PT"/>
+        </w:rPr>
+        <w:t>diam</w:t>
+      </w:r>
+      <w:proofErr w:type="spellEnd"/>
+      <w:r>
+        <w:rPr>
+          <w:lang w:val="pt-PT"/>
+        </w:rPr>
+        <w:t xml:space="preserve"> non </w:t>
+      </w:r>
+      <w:proofErr w:type="spellStart"/>
+      <w:r>
+        <w:rPr>
+          <w:lang w:val="pt-PT"/>
+        </w:rPr>
+        <w:t>pellentesque</w:t>
+      </w:r>
+      <w:proofErr w:type="spellEnd"/>
+      <w:r>
+        <w:rPr>
+          <w:lang w:val="pt-PT"/>
+        </w:rPr>
+        <w:t xml:space="preserve"> </w:t>
+      </w:r>
+      <w:proofErr w:type="spellStart"/>
+      <w:r>
+        <w:rPr>
+          <w:lang w:val="pt-PT"/>
+        </w:rPr>
+        <w:t>condimentum</w:t>
+      </w:r>
+      <w:proofErr w:type="spellEnd"/>
+      <w:r>
+        <w:rPr>
+          <w:lang w:val="pt-PT"/>
+        </w:rPr>
+        <w:t xml:space="preserve">, </w:t>
+      </w:r>
+      <w:proofErr w:type="spellStart"/>
+      <w:r>
+        <w:rPr>
+          <w:lang w:val="pt-PT"/>
+        </w:rPr>
+        <w:t>erat</w:t>
+      </w:r>
+      <w:proofErr w:type="spellEnd"/>
+      <w:r>
+        <w:rPr>
+          <w:lang w:val="pt-PT"/>
+        </w:rPr>
+        <w:t xml:space="preserve"> </w:t>
+      </w:r>
+      <w:proofErr w:type="spellStart"/>
+      <w:r>
+        <w:rPr>
+          <w:lang w:val="pt-PT"/>
+        </w:rPr>
+        <w:t>nunc</w:t>
+      </w:r>
+      <w:proofErr w:type="spellEnd"/>
+      <w:r>
+        <w:rPr>
+          <w:lang w:val="pt-PT"/>
+        </w:rPr>
+        <w:t xml:space="preserve"> </w:t>
+      </w:r>
+      <w:proofErr w:type="spellStart"/>
+      <w:r>
+        <w:rPr>
+          <w:lang w:val="pt-PT"/>
+        </w:rPr>
+        <w:t>suscipit</w:t>
+      </w:r>
+      <w:proofErr w:type="spellEnd"/>
+      <w:r>
+        <w:rPr>
+          <w:lang w:val="pt-PT"/>
+        </w:rPr>
+        <w:t xml:space="preserve"> </w:t>
+      </w:r>
+      <w:proofErr w:type="spellStart"/>
+      <w:r>
+        <w:rPr>
+          <w:lang w:val="pt-PT"/>
+        </w:rPr>
+        <w:t>turpis</w:t>
+      </w:r>
+      <w:proofErr w:type="spellEnd"/>
+      <w:r>
+        <w:rPr>
+          <w:lang w:val="pt-PT"/>
+        </w:rPr>
+        <w:t xml:space="preserve">, a </w:t>
+      </w:r>
+      <w:proofErr w:type="spellStart"/>
+      <w:r>
+        <w:rPr>
+          <w:lang w:val="pt-PT"/>
+        </w:rPr>
+        <w:t>consequat</w:t>
+      </w:r>
+      <w:proofErr w:type="spellEnd"/>
+      <w:r>
+        <w:rPr>
+          <w:lang w:val="pt-PT"/>
+        </w:rPr>
+        <w:t xml:space="preserve"> </w:t>
+      </w:r>
+      <w:proofErr w:type="spellStart"/>
+      <w:r>
+        <w:rPr>
+          <w:lang w:val="pt-PT"/>
+        </w:rPr>
+        <w:t>ipsum</w:t>
+      </w:r>
+      <w:proofErr w:type="spellEnd"/>
+      <w:r>
+        <w:rPr>
+          <w:lang w:val="pt-PT"/>
+        </w:rPr>
+        <w:t xml:space="preserve"> </w:t>
+      </w:r>
+      <w:proofErr w:type="spellStart"/>
+      <w:r>
+        <w:rPr>
+          <w:lang w:val="pt-PT"/>
+        </w:rPr>
+        <w:t>ex</w:t>
+      </w:r>
+      <w:proofErr w:type="spellEnd"/>
+      <w:r>
+        <w:rPr>
+          <w:lang w:val="pt-PT"/>
+        </w:rPr>
+        <w:t xml:space="preserve"> non </w:t>
+      </w:r>
+      <w:proofErr w:type="spellStart"/>
+      <w:r>
+        <w:rPr>
+          <w:lang w:val="pt-PT"/>
+        </w:rPr>
+        <w:t>sapien</w:t>
+      </w:r>
+      <w:proofErr w:type="spellEnd"/>
+      <w:r>
+        <w:rPr>
+          <w:lang w:val="pt-PT"/>
+        </w:rPr>
+        <w:t xml:space="preserve">. </w:t>
       </w:r>
     </w:p>
     <w:p>
@@ -3152,6 +3844,13 @@
       </w:r>
     </w:p>
   </w:endnote>
+  <w:endnote w:type="continuationNotice" w:id="1">
+    <w:p>
+      <w:pPr>
+        <w:spacing w:after="0" w:line="240" w:lineRule="auto"/>
+      </w:pPr>
+    </w:p>
+  </w:endnote>
 </w:endnotes>
 </file>
 
@@ -3171,7 +3870,7 @@
       <mc:AlternateContent>
         <mc:Choice Requires="wps">
           <w:drawing>
-            <wp:anchor distT="0" distB="0" distL="114300" distR="114300" simplePos="0" relativeHeight="251661312" behindDoc="1" locked="0" layoutInCell="1" allowOverlap="1" wp14:anchorId="244CC691" wp14:editId="1F4A6995">
+            <wp:anchor distT="0" distB="0" distL="114300" distR="114300" simplePos="0" relativeHeight="251658241" behindDoc="1" locked="0" layoutInCell="1" allowOverlap="1" wp14:anchorId="244CC691" wp14:editId="1F4A6995">
               <wp:simplePos x="0" y="0"/>
               <wp:positionH relativeFrom="page">
                 <wp:posOffset>-2540</wp:posOffset>
@@ -3252,7 +3951,7 @@
             </wp:anchor>
           </w:drawing>
         </mc:Choice>
-        <mc:Fallback>
+        <mc:Fallback xmlns:arto="http://schemas.microsoft.com/office/word/2006/arto">
           <w:pict>
             <v:shape w14:anchorId="13228F43" id="Retângulo: Cantos Superiores Arredondados 39" o:spid="_x0000_s1026" style="position:absolute;margin-left:-.2pt;margin-top:42.85pt;width:595.25pt;height:7.35pt;rotation:180;z-index:-251655168;visibility:visible;mso-wrap-style:square;mso-width-percent:0;mso-height-percent:0;mso-wrap-distance-left:9pt;mso-wrap-distance-top:0;mso-wrap-distance-right:9pt;mso-wrap-distance-bottom:0;mso-position-horizontal:absolute;mso-position-horizontal-relative:page;mso-position-vertical:absolute;mso-position-vertical-relative:text;mso-width-percent:0;mso-height-percent:0;mso-width-relative:margin;mso-height-relative:margin;v-text-anchor:middle" coordsize="7559675,93345" o:gfxdata="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" path="m,l7559675,r,l7559675,46673v,25777,-20896,46673,-46673,46673l46673,93345c20896,93345,,72449,,46672l,,,xe" fillcolor="#08306b" stroked="f" strokeweight="1pt">
               <v:fill color2="#0a6aca" angle="90" focus="100%" type="gradient">
@@ -3274,7 +3973,6 @@
           <w:docPartUnique/>
         </w:docPartObj>
       </w:sdtPr>
-      <w:sdtEndPr/>
       <w:sdtContent>
         <w:r>
           <w:fldChar w:fldCharType="begin"/>
@@ -3319,7 +4017,14 @@
       </w:r>
     </w:p>
   </w:footnote>
-  <w:footnote w:id="1">
+  <w:footnote w:type="continuationNotice" w:id="1">
+    <w:p>
+      <w:pPr>
+        <w:spacing w:after="0" w:line="240" w:lineRule="auto"/>
+      </w:pPr>
+    </w:p>
+  </w:footnote>
+  <w:footnote w:id="2">
     <w:p>
       <w:r>
         <w:rPr>
@@ -3354,7 +4059,7 @@
       </w:pPr>
     </w:p>
   </w:footnote>
-  <w:footnote w:id="2">
+  <w:footnote w:id="3">
     <w:p>
       <w:pPr>
         <w:pStyle w:val="FootnoteText"/>
@@ -3396,7 +4101,7 @@
       <mc:AlternateContent>
         <mc:Choice Requires="wps">
           <w:drawing>
-            <wp:anchor distT="0" distB="0" distL="114300" distR="114300" simplePos="0" relativeHeight="251659264" behindDoc="1" locked="0" layoutInCell="1" allowOverlap="1" wp14:anchorId="6979023F" wp14:editId="36FB4519">
+            <wp:anchor distT="0" distB="0" distL="114300" distR="114300" simplePos="0" relativeHeight="251658240" behindDoc="1" locked="0" layoutInCell="1" allowOverlap="1" wp14:anchorId="6979023F" wp14:editId="36FB4519">
               <wp:simplePos x="0" y="0"/>
               <wp:positionH relativeFrom="page">
                 <wp:posOffset>0</wp:posOffset>
@@ -3477,7 +4182,7 @@
             </wp:anchor>
           </w:drawing>
         </mc:Choice>
-        <mc:Fallback>
+        <mc:Fallback xmlns:arto="http://schemas.microsoft.com/office/word/2006/arto">
           <w:pict>
             <v:shape w14:anchorId="7B090046" id="Retângulo: Cantos Superiores Arredondados 250979714" o:spid="_x0000_s1026" style="position:absolute;margin-left:0;margin-top:-37.65pt;width:595.3pt;height:7.3pt;rotation:180;flip:y;z-index:-251657216;visibility:visible;mso-wrap-style:square;mso-width-percent:0;mso-height-percent:0;mso-wrap-distance-left:9pt;mso-wrap-distance-top:0;mso-wrap-distance-right:9pt;mso-wrap-distance-bottom:0;mso-position-horizontal:absolute;mso-position-horizontal-relative:page;mso-position-vertical:absolute;mso-position-vertical-relative:text;mso-width-percent:0;mso-height-percent:0;mso-width-relative:margin;mso-height-relative:margin;v-text-anchor:middle" coordsize="7560000,92990" o:gfxdata="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" path="m,l7560000,r,l7560000,46495v,25678,-20817,46495,-46495,46495l46495,92990c20817,92990,,72173,,46495l,,,xe" fillcolor="#08306b" stroked="f" strokeweight="1pt">
               <v:fill color2="#0a6aca" angle="90" focus="100%" type="gradient">

</xml_diff>